<commit_message>
correção da ocasião e do endereço
</commit_message>
<xml_diff>
--- a/modelos/Com observações.docx
+++ b/modelos/Com observações.docx
@@ -177,7 +177,33 @@
               <w:rPr>
                 <w:rFonts w:ascii="Arial" w:eastAsia="Arial" w:hAnsi="Arial" w:cs="Arial"/>
               </w:rPr>
-              <w:t>: {{ocasião}}</w:t>
+              <w:t>: {{</w:t>
+            </w:r>
+            <w:proofErr w:type="spellStart"/>
+            <w:r>
+              <w:rPr>
+                <w:rFonts w:ascii="Arial" w:eastAsia="Arial" w:hAnsi="Arial" w:cs="Arial"/>
+              </w:rPr>
+              <w:t>ocasi</w:t>
+            </w:r>
+            <w:r>
+              <w:rPr>
+                <w:rFonts w:ascii="Arial" w:eastAsia="Arial" w:hAnsi="Arial" w:cs="Arial"/>
+              </w:rPr>
+              <w:t>a</w:t>
+            </w:r>
+            <w:r>
+              <w:rPr>
+                <w:rFonts w:ascii="Arial" w:eastAsia="Arial" w:hAnsi="Arial" w:cs="Arial"/>
+              </w:rPr>
+              <w:t>o</w:t>
+            </w:r>
+            <w:proofErr w:type="spellEnd"/>
+            <w:r>
+              <w:rPr>
+                <w:rFonts w:ascii="Arial" w:eastAsia="Arial" w:hAnsi="Arial" w:cs="Arial"/>
+              </w:rPr>
+              <w:t>}}</w:t>
             </w:r>
           </w:p>
         </w:tc>
@@ -379,7 +405,33 @@
               <w:rPr>
                 <w:rFonts w:ascii="Arial" w:eastAsia="Arial" w:hAnsi="Arial" w:cs="Arial"/>
               </w:rPr>
-              <w:t>{{endereço}}</w:t>
+              <w:t>{{</w:t>
+            </w:r>
+            <w:proofErr w:type="spellStart"/>
+            <w:r>
+              <w:rPr>
+                <w:rFonts w:ascii="Arial" w:eastAsia="Arial" w:hAnsi="Arial" w:cs="Arial"/>
+              </w:rPr>
+              <w:t>endere</w:t>
+            </w:r>
+            <w:r>
+              <w:rPr>
+                <w:rFonts w:ascii="Arial" w:eastAsia="Arial" w:hAnsi="Arial" w:cs="Arial"/>
+              </w:rPr>
+              <w:t>c</w:t>
+            </w:r>
+            <w:r>
+              <w:rPr>
+                <w:rFonts w:ascii="Arial" w:eastAsia="Arial" w:hAnsi="Arial" w:cs="Arial"/>
+              </w:rPr>
+              <w:t>o</w:t>
+            </w:r>
+            <w:proofErr w:type="spellEnd"/>
+            <w:r>
+              <w:rPr>
+                <w:rFonts w:ascii="Arial" w:eastAsia="Arial" w:hAnsi="Arial" w:cs="Arial"/>
+              </w:rPr>
+              <w:t>}}</w:t>
             </w:r>
           </w:p>
         </w:tc>

</xml_diff>

<commit_message>
correção do layout dos pdfs
</commit_message>
<xml_diff>
--- a/modelos/Com observações.docx
+++ b/modelos/Com observações.docx
@@ -92,8 +92,8 @@
           <w:rFonts w:ascii="Arial" w:eastAsia="Arial" w:hAnsi="Arial" w:cs="Arial"/>
           <w:b/>
           <w:bCs/>
-          <w:sz w:val="36"/>
-          <w:szCs w:val="22"/>
+          <w:sz w:val="32"/>
+          <w:szCs w:val="20"/>
         </w:rPr>
         <w:t>Informações</w:t>
       </w:r>
@@ -116,7 +116,7 @@
       </w:tblGrid>
       <w:tr>
         <w:trPr>
-          <w:trHeight w:val="435"/>
+          <w:trHeight w:val="283"/>
         </w:trPr>
         <w:tc>
           <w:tcPr>
@@ -127,23 +127,30 @@
               <w:bottom w:val="single" w:sz="6" w:space="0" w:color="000000"/>
               <w:right w:val="single" w:sz="6" w:space="0" w:color="000000"/>
             </w:tcBorders>
-            <w:vAlign w:val="center"/>
           </w:tcPr>
           <w:p>
             <w:pPr>
               <w:spacing w:line="240" w:lineRule="auto"/>
+              <w:rPr>
+                <w:sz w:val="20"/>
+                <w:szCs w:val="22"/>
+              </w:rPr>
             </w:pPr>
             <w:r>
               <w:rPr>
                 <w:rFonts w:ascii="Arial" w:eastAsia="Arial" w:hAnsi="Arial" w:cs="Arial"/>
                 <w:b/>
                 <w:bCs/>
+                <w:sz w:val="20"/>
+                <w:szCs w:val="22"/>
               </w:rPr>
               <w:t>Cliente</w:t>
             </w:r>
             <w:r>
               <w:rPr>
                 <w:rFonts w:ascii="Arial" w:eastAsia="Arial" w:hAnsi="Arial" w:cs="Arial"/>
+                <w:sz w:val="20"/>
+                <w:szCs w:val="22"/>
               </w:rPr>
               <w:t>: {{nome}}</w:t>
             </w:r>
@@ -158,59 +165,56 @@
               <w:bottom w:val="single" w:sz="6" w:space="0" w:color="000000"/>
               <w:right w:val="single" w:sz="6" w:space="0" w:color="000000"/>
             </w:tcBorders>
-            <w:vAlign w:val="center"/>
           </w:tcPr>
           <w:p>
             <w:pPr>
               <w:spacing w:line="240" w:lineRule="auto"/>
               <w:ind w:left="6"/>
+              <w:rPr>
+                <w:sz w:val="20"/>
+                <w:szCs w:val="22"/>
+              </w:rPr>
             </w:pPr>
             <w:r>
               <w:rPr>
                 <w:rFonts w:ascii="Arial" w:eastAsia="Arial" w:hAnsi="Arial" w:cs="Arial"/>
                 <w:b/>
                 <w:bCs/>
+                <w:sz w:val="20"/>
+                <w:szCs w:val="22"/>
               </w:rPr>
               <w:t>Ocasião</w:t>
             </w:r>
             <w:r>
               <w:rPr>
                 <w:rFonts w:ascii="Arial" w:eastAsia="Arial" w:hAnsi="Arial" w:cs="Arial"/>
-              </w:rPr>
-              <w:t>: {{</w:t>
-            </w:r>
-            <w:proofErr w:type="spellStart"/>
-            <w:r>
-              <w:rPr>
-                <w:rFonts w:ascii="Arial" w:eastAsia="Arial" w:hAnsi="Arial" w:cs="Arial"/>
-              </w:rPr>
-              <w:t>ocasi</w:t>
-            </w:r>
-            <w:r>
-              <w:rPr>
-                <w:rFonts w:ascii="Arial" w:eastAsia="Arial" w:hAnsi="Arial" w:cs="Arial"/>
+                <w:sz w:val="20"/>
+                <w:szCs w:val="22"/>
+              </w:rPr>
+              <w:t>: {{ocasi</w:t>
+            </w:r>
+            <w:r>
+              <w:rPr>
+                <w:rFonts w:ascii="Arial" w:eastAsia="Arial" w:hAnsi="Arial" w:cs="Arial"/>
+                <w:sz w:val="20"/>
+                <w:szCs w:val="22"/>
               </w:rPr>
               <w:t>a</w:t>
             </w:r>
             <w:r>
               <w:rPr>
                 <w:rFonts w:ascii="Arial" w:eastAsia="Arial" w:hAnsi="Arial" w:cs="Arial"/>
-              </w:rPr>
-              <w:t>o</w:t>
-            </w:r>
-            <w:proofErr w:type="spellEnd"/>
-            <w:r>
-              <w:rPr>
-                <w:rFonts w:ascii="Arial" w:eastAsia="Arial" w:hAnsi="Arial" w:cs="Arial"/>
-              </w:rPr>
-              <w:t>}}</w:t>
+                <w:sz w:val="20"/>
+                <w:szCs w:val="22"/>
+              </w:rPr>
+              <w:t>o}}</w:t>
             </w:r>
           </w:p>
         </w:tc>
       </w:tr>
       <w:tr>
         <w:trPr>
-          <w:trHeight w:val="435"/>
+          <w:trHeight w:val="283"/>
         </w:trPr>
         <w:tc>
           <w:tcPr>
@@ -221,31 +225,32 @@
               <w:bottom w:val="single" w:sz="6" w:space="0" w:color="000000"/>
               <w:right w:val="single" w:sz="6" w:space="0" w:color="000000"/>
             </w:tcBorders>
-            <w:vAlign w:val="center"/>
           </w:tcPr>
           <w:p>
             <w:pPr>
               <w:spacing w:line="240" w:lineRule="auto"/>
+              <w:rPr>
+                <w:sz w:val="20"/>
+                <w:szCs w:val="22"/>
+              </w:rPr>
             </w:pPr>
             <w:r>
               <w:rPr>
                 <w:rFonts w:ascii="Arial" w:eastAsia="Arial" w:hAnsi="Arial" w:cs="Arial"/>
                 <w:b/>
                 <w:bCs/>
+                <w:sz w:val="20"/>
+                <w:szCs w:val="22"/>
               </w:rPr>
               <w:t>Data</w:t>
             </w:r>
             <w:r>
               <w:rPr>
                 <w:rFonts w:ascii="Arial" w:eastAsia="Arial" w:hAnsi="Arial" w:cs="Arial"/>
-              </w:rPr>
-              <w:t xml:space="preserve">: </w:t>
-            </w:r>
-            <w:r>
-              <w:rPr>
-                <w:rFonts w:ascii="Arial" w:eastAsia="Arial" w:hAnsi="Arial" w:cs="Arial"/>
-              </w:rPr>
-              <w:t>{{data}}</w:t>
+                <w:sz w:val="20"/>
+                <w:szCs w:val="22"/>
+              </w:rPr>
+              <w:t>: {{data}}</w:t>
             </w:r>
           </w:p>
         </w:tc>
@@ -258,39 +263,50 @@
               <w:bottom w:val="single" w:sz="6" w:space="0" w:color="000000"/>
               <w:right w:val="single" w:sz="6" w:space="0" w:color="000000"/>
             </w:tcBorders>
-            <w:vAlign w:val="center"/>
           </w:tcPr>
           <w:p>
             <w:pPr>
               <w:spacing w:line="240" w:lineRule="auto"/>
               <w:ind w:left="6"/>
+              <w:rPr>
+                <w:sz w:val="20"/>
+                <w:szCs w:val="22"/>
+              </w:rPr>
             </w:pPr>
             <w:r>
               <w:rPr>
                 <w:rFonts w:ascii="Arial" w:eastAsia="Arial" w:hAnsi="Arial" w:cs="Arial"/>
                 <w:b/>
                 <w:bCs/>
-              </w:rPr>
-              <w:t>Hora</w:t>
-            </w:r>
-            <w:r>
-              <w:rPr>
-                <w:rFonts w:ascii="Arial" w:eastAsia="Arial" w:hAnsi="Arial" w:cs="Arial"/>
-              </w:rPr>
-              <w:t xml:space="preserve">: </w:t>
-            </w:r>
-            <w:r>
-              <w:rPr>
-                <w:rFonts w:ascii="Arial" w:eastAsia="Arial" w:hAnsi="Arial" w:cs="Arial"/>
-              </w:rPr>
-              <w:t>{{hora}}h</w:t>
+                <w:sz w:val="20"/>
+                <w:szCs w:val="22"/>
+              </w:rPr>
+              <w:t>Hor</w:t>
+            </w:r>
+            <w:r>
+              <w:rPr>
+                <w:rFonts w:ascii="Arial" w:eastAsia="Arial" w:hAnsi="Arial" w:cs="Arial"/>
+                <w:b/>
+                <w:bCs/>
+                <w:sz w:val="20"/>
+                <w:szCs w:val="22"/>
+              </w:rPr>
+              <w:t>ário</w:t>
+            </w:r>
+            <w:r>
+              <w:rPr>
+                <w:rFonts w:ascii="Arial" w:eastAsia="Arial" w:hAnsi="Arial" w:cs="Arial"/>
+                <w:sz w:val="20"/>
+                <w:szCs w:val="22"/>
+              </w:rPr>
+              <w:t>: {{hora}}h</w:t>
             </w:r>
           </w:p>
         </w:tc>
       </w:tr>
       <w:tr>
         <w:trPr>
-          <w:trHeight w:val="435"/>
+          <w:trHeight w:val="283"/>
         </w:trPr>
         <w:tc>
           <w:tcPr>
@@ -301,31 +317,32 @@
               <w:bottom w:val="single" w:sz="6" w:space="0" w:color="000000"/>
               <w:right w:val="single" w:sz="6" w:space="0" w:color="000000"/>
             </w:tcBorders>
-            <w:vAlign w:val="center"/>
           </w:tcPr>
           <w:p>
             <w:pPr>
               <w:spacing w:line="240" w:lineRule="auto"/>
+              <w:rPr>
+                <w:sz w:val="20"/>
+                <w:szCs w:val="22"/>
+              </w:rPr>
             </w:pPr>
             <w:r>
               <w:rPr>
                 <w:rFonts w:ascii="Arial" w:eastAsia="Arial" w:hAnsi="Arial" w:cs="Arial"/>
                 <w:b/>
                 <w:bCs/>
+                <w:sz w:val="20"/>
+                <w:szCs w:val="22"/>
               </w:rPr>
               <w:t>Convidados</w:t>
             </w:r>
             <w:r>
               <w:rPr>
                 <w:rFonts w:ascii="Arial" w:eastAsia="Arial" w:hAnsi="Arial" w:cs="Arial"/>
-              </w:rPr>
-              <w:t xml:space="preserve">: </w:t>
-            </w:r>
-            <w:r>
-              <w:rPr>
-                <w:rFonts w:ascii="Arial" w:eastAsia="Arial" w:hAnsi="Arial" w:cs="Arial"/>
-              </w:rPr>
-              <w:t>{{convidados}}</w:t>
+                <w:sz w:val="20"/>
+                <w:szCs w:val="22"/>
+              </w:rPr>
+              <w:t>: {{convidados}}</w:t>
             </w:r>
           </w:p>
         </w:tc>
@@ -338,39 +355,40 @@
               <w:bottom w:val="single" w:sz="6" w:space="0" w:color="000000"/>
               <w:right w:val="single" w:sz="6" w:space="0" w:color="000000"/>
             </w:tcBorders>
-            <w:vAlign w:val="center"/>
           </w:tcPr>
           <w:p>
             <w:pPr>
               <w:spacing w:line="240" w:lineRule="auto"/>
               <w:ind w:left="6"/>
+              <w:rPr>
+                <w:sz w:val="20"/>
+                <w:szCs w:val="22"/>
+              </w:rPr>
             </w:pPr>
             <w:r>
               <w:rPr>
                 <w:rFonts w:ascii="Arial" w:eastAsia="Arial" w:hAnsi="Arial" w:cs="Arial"/>
                 <w:b/>
                 <w:bCs/>
+                <w:sz w:val="20"/>
+                <w:szCs w:val="22"/>
               </w:rPr>
               <w:t>Staffs</w:t>
             </w:r>
             <w:r>
               <w:rPr>
                 <w:rFonts w:ascii="Arial" w:eastAsia="Arial" w:hAnsi="Arial" w:cs="Arial"/>
-              </w:rPr>
-              <w:t xml:space="preserve">: </w:t>
-            </w:r>
-            <w:r>
-              <w:rPr>
-                <w:rFonts w:ascii="Arial" w:eastAsia="Arial" w:hAnsi="Arial" w:cs="Arial"/>
-              </w:rPr>
-              <w:t>{{staffs}}</w:t>
+                <w:sz w:val="20"/>
+                <w:szCs w:val="22"/>
+              </w:rPr>
+              <w:t>: {{staffs}}</w:t>
             </w:r>
           </w:p>
         </w:tc>
       </w:tr>
       <w:tr>
         <w:trPr>
-          <w:trHeight w:val="660"/>
+          <w:trHeight w:val="283"/>
         </w:trPr>
         <w:tc>
           <w:tcPr>
@@ -381,57 +399,48 @@
               <w:bottom w:val="single" w:sz="6" w:space="0" w:color="000000"/>
               <w:right w:val="single" w:sz="6" w:space="0" w:color="000000"/>
             </w:tcBorders>
-            <w:vAlign w:val="center"/>
           </w:tcPr>
           <w:p>
             <w:pPr>
               <w:spacing w:line="240" w:lineRule="auto"/>
+              <w:rPr>
+                <w:sz w:val="20"/>
+                <w:szCs w:val="22"/>
+              </w:rPr>
             </w:pPr>
             <w:r>
               <w:rPr>
                 <w:rFonts w:ascii="Arial" w:eastAsia="Arial" w:hAnsi="Arial" w:cs="Arial"/>
                 <w:b/>
                 <w:bCs/>
+                <w:sz w:val="20"/>
+                <w:szCs w:val="22"/>
               </w:rPr>
               <w:t>Endereço</w:t>
             </w:r>
             <w:r>
               <w:rPr>
                 <w:rFonts w:ascii="Arial" w:eastAsia="Arial" w:hAnsi="Arial" w:cs="Arial"/>
-              </w:rPr>
-              <w:t xml:space="preserve">: </w:t>
-            </w:r>
-            <w:r>
-              <w:rPr>
-                <w:rFonts w:ascii="Arial" w:eastAsia="Arial" w:hAnsi="Arial" w:cs="Arial"/>
-              </w:rPr>
-              <w:t>{{</w:t>
-            </w:r>
-            <w:proofErr w:type="spellStart"/>
-            <w:r>
-              <w:rPr>
-                <w:rFonts w:ascii="Arial" w:eastAsia="Arial" w:hAnsi="Arial" w:cs="Arial"/>
-              </w:rPr>
-              <w:t>endere</w:t>
-            </w:r>
-            <w:r>
-              <w:rPr>
-                <w:rFonts w:ascii="Arial" w:eastAsia="Arial" w:hAnsi="Arial" w:cs="Arial"/>
+                <w:sz w:val="20"/>
+                <w:szCs w:val="22"/>
+              </w:rPr>
+              <w:t>: {{endere</w:t>
+            </w:r>
+            <w:r>
+              <w:rPr>
+                <w:rFonts w:ascii="Arial" w:eastAsia="Arial" w:hAnsi="Arial" w:cs="Arial"/>
+                <w:sz w:val="20"/>
+                <w:szCs w:val="22"/>
               </w:rPr>
               <w:t>c</w:t>
             </w:r>
             <w:r>
               <w:rPr>
                 <w:rFonts w:ascii="Arial" w:eastAsia="Arial" w:hAnsi="Arial" w:cs="Arial"/>
-              </w:rPr>
-              <w:t>o</w:t>
-            </w:r>
-            <w:proofErr w:type="spellEnd"/>
-            <w:r>
-              <w:rPr>
-                <w:rFonts w:ascii="Arial" w:eastAsia="Arial" w:hAnsi="Arial" w:cs="Arial"/>
-              </w:rPr>
-              <w:t>}}</w:t>
+                <w:sz w:val="20"/>
+                <w:szCs w:val="22"/>
+              </w:rPr>
+              <w:t>o}}</w:t>
             </w:r>
           </w:p>
         </w:tc>
@@ -444,32 +453,33 @@
               <w:bottom w:val="single" w:sz="6" w:space="0" w:color="000000"/>
               <w:right w:val="single" w:sz="6" w:space="0" w:color="000000"/>
             </w:tcBorders>
-            <w:vAlign w:val="center"/>
           </w:tcPr>
           <w:p>
             <w:pPr>
               <w:spacing w:line="240" w:lineRule="auto"/>
               <w:ind w:left="6"/>
+              <w:rPr>
+                <w:sz w:val="20"/>
+                <w:szCs w:val="22"/>
+              </w:rPr>
             </w:pPr>
             <w:r>
               <w:rPr>
                 <w:rFonts w:ascii="Arial" w:eastAsia="Arial" w:hAnsi="Arial" w:cs="Arial"/>
                 <w:b/>
                 <w:bCs/>
+                <w:sz w:val="20"/>
+                <w:szCs w:val="22"/>
               </w:rPr>
               <w:t>Tipo de evento</w:t>
             </w:r>
             <w:r>
               <w:rPr>
                 <w:rFonts w:ascii="Arial" w:eastAsia="Arial" w:hAnsi="Arial" w:cs="Arial"/>
-              </w:rPr>
-              <w:t xml:space="preserve">: </w:t>
-            </w:r>
-            <w:r>
-              <w:rPr>
-                <w:rFonts w:ascii="Arial" w:eastAsia="Arial" w:hAnsi="Arial" w:cs="Arial"/>
-              </w:rPr>
-              <w:t>{{tipo}}</w:t>
+                <w:sz w:val="20"/>
+                <w:szCs w:val="22"/>
+              </w:rPr>
+              <w:t>: {{tipo}}</w:t>
             </w:r>
           </w:p>
         </w:tc>
@@ -497,8 +507,8 @@
           <w:rFonts w:ascii="Arial" w:eastAsia="Arial" w:hAnsi="Arial" w:cs="Arial"/>
           <w:b/>
           <w:bCs/>
-          <w:sz w:val="36"/>
-          <w:szCs w:val="22"/>
+          <w:sz w:val="32"/>
+          <w:szCs w:val="20"/>
         </w:rPr>
         <w:t>Observações</w:t>
       </w:r>
@@ -535,10 +545,16 @@
           <w:p>
             <w:pPr>
               <w:spacing w:line="240" w:lineRule="auto"/>
+              <w:rPr>
+                <w:sz w:val="20"/>
+                <w:szCs w:val="22"/>
+              </w:rPr>
             </w:pPr>
             <w:r>
               <w:rPr>
                 <w:rFonts w:ascii="Arial" w:eastAsia="Arial" w:hAnsi="Arial" w:cs="Arial"/>
+                <w:sz w:val="20"/>
+                <w:szCs w:val="22"/>
               </w:rPr>
               <w:t>{{observacoes}}</w:t>
             </w:r>
@@ -568,8 +584,8 @@
           <w:rFonts w:ascii="Arial" w:eastAsia="Arial" w:hAnsi="Arial" w:cs="Arial"/>
           <w:b/>
           <w:bCs/>
-          <w:sz w:val="36"/>
-          <w:szCs w:val="22"/>
+          <w:sz w:val="32"/>
+          <w:szCs w:val="20"/>
         </w:rPr>
         <w:t>Menu</w:t>
       </w:r>
@@ -606,10 +622,16 @@
           <w:p>
             <w:pPr>
               <w:spacing w:line="240" w:lineRule="auto"/>
+              <w:rPr>
+                <w:sz w:val="20"/>
+                <w:szCs w:val="22"/>
+              </w:rPr>
             </w:pPr>
             <w:r>
               <w:rPr>
                 <w:rFonts w:ascii="Arial" w:eastAsia="Arial" w:hAnsi="Arial" w:cs="Arial"/>
+                <w:sz w:val="20"/>
+                <w:szCs w:val="22"/>
               </w:rPr>
               <w:t>{{menu}}</w:t>
             </w:r>

</xml_diff>